<commit_message>
aggiunta diario e modifica documentazione
</commit_message>
<xml_diff>
--- a/Documentazione/DocumentazioneGestioneVacanze.docx
+++ b/Documentazione/DocumentazioneGestioneVacanze.docx
@@ -19,10 +19,8 @@
         <w:pStyle w:val="TitoloPagina1"/>
       </w:pPr>
       <w:r>
-        <w:t>Esempio di documentazione</w:t>
-      </w:r>
-      <w:bookmarkStart w:id="0" w:name="_GoBack"/>
-      <w:bookmarkEnd w:id="0"/>
+        <w:t>Gestione Vacanze</w:t>
+      </w:r>
     </w:p>
     <w:p>
       <w:pPr>
@@ -2571,7 +2569,7 @@
         </w:rPr>
         <w:br w:type="page"/>
       </w:r>
-      <w:bookmarkStart w:id="1" w:name="_Toc429059796"/>
+      <w:bookmarkStart w:id="0" w:name="_Toc429059796"/>
       <w:r>
         <w:rPr>
           <w:lang w:val="it-IT"/>
@@ -2579,111 +2577,137 @@
         <w:lastRenderedPageBreak/>
         <w:t>Introduzione</w:t>
       </w:r>
+      <w:bookmarkEnd w:id="0"/>
+    </w:p>
+    <w:p>
+      <w:pPr>
+        <w:pStyle w:val="Titolo2"/>
+      </w:pPr>
+      <w:bookmarkStart w:id="1" w:name="_Toc429059797"/>
+      <w:r>
+        <w:t>Informazioni sul progetto</w:t>
+      </w:r>
       <w:bookmarkEnd w:id="1"/>
+      <w:r>
+        <w:t xml:space="preserve"> </w:t>
+      </w:r>
+    </w:p>
+    <w:p>
+      <w:r>
+        <w:rPr>
+          <w:b/>
+        </w:rPr>
+        <w:t>Titolo</w:t>
+      </w:r>
+      <w:r>
+        <w:t>:</w:t>
+      </w:r>
+      <w:r>
+        <w:rPr>
+          <w:rFonts w:cs="Arial"/>
+        </w:rPr>
+        <w:t xml:space="preserve"> </w:t>
+      </w:r>
+      <w:r>
+        <w:rPr>
+          <w:rFonts w:cs="Arial"/>
+          <w:shd w:val="clear" w:color="auto" w:fill="FFFFFF"/>
+        </w:rPr>
+        <w:t>Sistema didattico per Arduino con libreria per attuatori e relativa documentazione</w:t>
+      </w:r>
+    </w:p>
+    <w:p>
+      <w:r>
+        <w:rPr>
+          <w:b/>
+        </w:rPr>
+        <w:t>Allievi</w:t>
+      </w:r>
+      <w:r>
+        <w:t>:</w:t>
+      </w:r>
+      <w:r>
+        <w:tab/>
+        <w:t>Mattia Toscanelli, impiegato nello svolgimento del progetto.</w:t>
+      </w:r>
+    </w:p>
+    <w:p>
+      <w:r>
+        <w:rPr>
+          <w:b/>
+        </w:rPr>
+        <w:t>Classe</w:t>
+      </w:r>
+      <w:r>
+        <w:t>: I4AC</w:t>
+      </w:r>
+    </w:p>
+    <w:p>
+      <w:r>
+        <w:rPr>
+          <w:b/>
+        </w:rPr>
+        <w:t>Docenti</w:t>
+      </w:r>
+      <w:r>
+        <w:t>: Massimo Sartori</w:t>
+      </w:r>
+    </w:p>
+    <w:p>
+      <w:r>
+        <w:rPr>
+          <w:b/>
+        </w:rPr>
+        <w:t>Sezione scuola</w:t>
+      </w:r>
+      <w:r>
+        <w:t>: Scuola Arti e M</w:t>
+      </w:r>
+      <w:r>
+        <w:t>estieri Trevano, Informatica</w:t>
+      </w:r>
+    </w:p>
+    <w:p>
+      <w:r>
+        <w:rPr>
+          <w:b/>
+        </w:rPr>
+        <w:t>Data inizio</w:t>
+      </w:r>
+      <w:r>
+        <w:t xml:space="preserve">: </w:t>
+      </w:r>
+      <w:r>
+        <w:t>03.09.2019</w:t>
+      </w:r>
+    </w:p>
+    <w:p>
+      <w:r>
+        <w:rPr>
+          <w:b/>
+        </w:rPr>
+        <w:t>Fine</w:t>
+      </w:r>
+      <w:r>
+        <w:t>: 20.12.2019</w:t>
+      </w:r>
+    </w:p>
+    <w:p>
+      <w:pPr>
+        <w:rPr>
+          <w:lang w:val="it-IT"/>
+        </w:rPr>
+      </w:pPr>
     </w:p>
     <w:p>
       <w:pPr>
         <w:pStyle w:val="Titolo2"/>
       </w:pPr>
-      <w:bookmarkStart w:id="2" w:name="_Toc429059797"/>
-      <w:r>
-        <w:t>Informazioni sul progetto</w:t>
+      <w:bookmarkStart w:id="2" w:name="_Toc429059798"/>
+      <w:r>
+        <w:t>Abstract</w:t>
       </w:r>
       <w:bookmarkEnd w:id="2"/>
-      <w:r>
-        <w:t xml:space="preserve"> </w:t>
-      </w:r>
-    </w:p>
-    <w:p>
-      <w:pPr>
-        <w:rPr>
-          <w:lang w:val="it-IT"/>
-        </w:rPr>
-      </w:pPr>
-      <w:r>
-        <w:rPr>
-          <w:lang w:val="it-IT"/>
-        </w:rPr>
-        <w:t xml:space="preserve">In questo capitolo raccogliere le informazioni relative al progetto, ad esempio: </w:t>
-      </w:r>
-    </w:p>
-    <w:p>
-      <w:pPr>
-        <w:numPr>
-          <w:ilvl w:val="0"/>
-          <w:numId w:val="2"/>
-        </w:numPr>
-        <w:rPr>
-          <w:lang w:val="it-IT"/>
-        </w:rPr>
-      </w:pPr>
-      <w:r>
-        <w:rPr>
-          <w:lang w:val="it-IT"/>
-        </w:rPr>
-        <w:t>Allievo/i  e docente/i coinvolti nel progetto e rispettivi ruoli,</w:t>
-      </w:r>
-    </w:p>
-    <w:p>
-      <w:pPr>
-        <w:numPr>
-          <w:ilvl w:val="0"/>
-          <w:numId w:val="2"/>
-        </w:numPr>
-        <w:rPr>
-          <w:lang w:val="it-IT"/>
-        </w:rPr>
-      </w:pPr>
-      <w:r>
-        <w:rPr>
-          <w:lang w:val="it-IT"/>
-        </w:rPr>
-        <w:t>scuola ,sezione, materia/e,</w:t>
-      </w:r>
-    </w:p>
-    <w:p>
-      <w:pPr>
-        <w:numPr>
-          <w:ilvl w:val="0"/>
-          <w:numId w:val="2"/>
-        </w:numPr>
-        <w:rPr>
-          <w:lang w:val="it-IT"/>
-        </w:rPr>
-      </w:pPr>
-      <w:r>
-        <w:rPr>
-          <w:lang w:val="it-IT"/>
-        </w:rPr>
-        <w:t>date di inizio e termine di consegna,</w:t>
-      </w:r>
-    </w:p>
-    <w:p>
-      <w:pPr>
-        <w:numPr>
-          <w:ilvl w:val="0"/>
-          <w:numId w:val="2"/>
-        </w:numPr>
-        <w:rPr>
-          <w:lang w:val="it-IT"/>
-        </w:rPr>
-      </w:pPr>
-      <w:r>
-        <w:rPr>
-          <w:lang w:val="it-IT"/>
-        </w:rPr>
-        <w:t>…</w:t>
-      </w:r>
-    </w:p>
-    <w:p>
-      <w:pPr>
-        <w:pStyle w:val="Titolo2"/>
-      </w:pPr>
-      <w:bookmarkStart w:id="3" w:name="_Toc429059798"/>
-      <w:r>
-        <w:t>Abstract</w:t>
-      </w:r>
-      <w:bookmarkEnd w:id="3"/>
       <w:r>
         <w:t xml:space="preserve"> </w:t>
       </w:r>
@@ -2862,21 +2886,29 @@
     <w:p>
       <w:pPr>
         <w:rPr>
-          <w:lang w:val="it-IT"/>
-        </w:rPr>
-      </w:pPr>
-      <w:r>
-        <w:rPr>
-          <w:lang w:val="it-IT"/>
-        </w:rPr>
-        <w:t xml:space="preserve">Esempio di abstract: </w:t>
+          <w:lang w:val="en-US"/>
+        </w:rPr>
+      </w:pPr>
+      <w:proofErr w:type="spellStart"/>
+      <w:r>
+        <w:rPr>
+          <w:lang w:val="en-US"/>
+        </w:rPr>
+        <w:t>Esempio</w:t>
+      </w:r>
+      <w:proofErr w:type="spellEnd"/>
+      <w:r>
+        <w:rPr>
+          <w:lang w:val="en-US"/>
+        </w:rPr>
+        <w:t xml:space="preserve"> di abstract: </w:t>
       </w:r>
     </w:p>
     <w:p>
       <w:pPr>
         <w:ind w:left="720"/>
         <w:rPr>
-          <w:lang w:val="it-IT"/>
+          <w:lang w:val="en-US"/>
         </w:rPr>
       </w:pPr>
     </w:p>
@@ -2885,530 +2917,146 @@
         <w:ind w:left="720"/>
         <w:rPr>
           <w:i/>
-          <w:lang w:val="it-IT"/>
-        </w:rPr>
-      </w:pPr>
-      <w:proofErr w:type="spellStart"/>
+          <w:lang w:val="en-US"/>
+        </w:rPr>
+      </w:pPr>
       <w:r>
         <w:rPr>
           <w:i/>
-          <w:lang w:val="it-IT"/>
-        </w:rPr>
-        <w:t>As</w:t>
-      </w:r>
-      <w:proofErr w:type="spellEnd"/>
-      <w:r>
+          <w:lang w:val="en-US"/>
+        </w:rPr>
+        <w:t>As the size and complexity of today’s most modern computer chips increase, new techniques must be developed to effectively design and create Very Large Scale Integration chips quickly. For this project, a new type of hardware compiler is created. This hardware compiler will read a C++ program, and physically design a suitable microprocessor intended for running that specific program. With this new and powerful compiler, it is possible to design anything from a small adder, to a microprocessor with millions of transistors. Designing new computer chips, such as the Pentium 4, can require dozens of engineers and months of time. With the help of this compiler, a single person could design such a large-scale microprocessor in just weeks.</w:t>
+      </w:r>
+    </w:p>
+    <w:p>
+      <w:pPr>
+        <w:ind w:left="720"/>
         <w:rPr>
           <w:i/>
-          <w:lang w:val="it-IT"/>
-        </w:rPr>
-        <w:t xml:space="preserve"> the size and </w:t>
-      </w:r>
-      <w:proofErr w:type="spellStart"/>
-      <w:r>
-        <w:rPr>
-          <w:i/>
-          <w:lang w:val="it-IT"/>
-        </w:rPr>
-        <w:t>complexity</w:t>
-      </w:r>
-      <w:proofErr w:type="spellEnd"/>
-      <w:r>
-        <w:rPr>
-          <w:i/>
-          <w:lang w:val="it-IT"/>
-        </w:rPr>
-        <w:t xml:space="preserve"> of </w:t>
-      </w:r>
-      <w:proofErr w:type="spellStart"/>
-      <w:r>
-        <w:rPr>
-          <w:i/>
-          <w:lang w:val="it-IT"/>
-        </w:rPr>
-        <w:t>today’s</w:t>
-      </w:r>
-      <w:proofErr w:type="spellEnd"/>
-      <w:r>
-        <w:rPr>
-          <w:i/>
+          <w:lang w:val="en-US"/>
+        </w:rPr>
+      </w:pPr>
+    </w:p>
+    <w:p>
+      <w:pPr>
+        <w:pStyle w:val="Titolo2"/>
+      </w:pPr>
+      <w:bookmarkStart w:id="3" w:name="_Toc429059799"/>
+      <w:r>
+        <w:t>Scopo</w:t>
+      </w:r>
+      <w:bookmarkEnd w:id="3"/>
+    </w:p>
+    <w:p>
+      <w:pPr>
+        <w:jc w:val="both"/>
+        <w:rPr>
+          <w:lang w:val="it-IT"/>
+        </w:rPr>
+      </w:pPr>
+      <w:r>
+        <w:rPr>
+          <w:lang w:val="it-IT"/>
+        </w:rPr>
+        <w:t xml:space="preserve">Lo scopo </w:t>
+      </w:r>
+      <w:r>
+        <w:rPr>
+          <w:lang w:val="it-IT"/>
+        </w:rPr>
+        <w:t>di questo progetto è quello di realizzare un sito web che permetta ai docenti registrati di inserire delle lezioni al di fuori dell’orario scolastico, cioè durante le vacanze. In pratica esistono delle scuole particolari che procedono per tutto l’anno e che dunque non si fermano durante le vacanze scolastiche. Le vacanze possono essere i sabati, i ponti o i giorni di festa. Ogni docente avrà la capacità di riservare le proprie ore su un calendario ben prestabilito, assegnato ogni inizio di anno scolastico</w:t>
+      </w:r>
+      <w:r>
+        <w:rPr>
+          <w:lang w:val="it-IT"/>
+        </w:rPr>
+        <w:t>, fino al raggiungimento del proprio monte-ore. C’è anche una pagina di visualizzazione il quale permetterà di vedere il calendario con le varie ore riservate dai docenti senza la capacità di poterla modificare, ma se si vuole si può stampare.</w:t>
+      </w:r>
+      <w:r>
+        <w:rPr>
           <w:lang w:val="it-IT"/>
         </w:rPr>
         <w:t xml:space="preserve"> </w:t>
       </w:r>
-      <w:proofErr w:type="spellStart"/>
-      <w:r>
-        <w:rPr>
-          <w:i/>
-          <w:lang w:val="it-IT"/>
-        </w:rPr>
-        <w:t>most</w:t>
-      </w:r>
-      <w:proofErr w:type="spellEnd"/>
-      <w:r>
-        <w:rPr>
-          <w:i/>
-          <w:lang w:val="it-IT"/>
-        </w:rPr>
-        <w:t xml:space="preserve"> </w:t>
-      </w:r>
-      <w:proofErr w:type="spellStart"/>
-      <w:r>
-        <w:rPr>
-          <w:i/>
-          <w:lang w:val="it-IT"/>
-        </w:rPr>
-        <w:t>modern</w:t>
-      </w:r>
-      <w:proofErr w:type="spellEnd"/>
-      <w:r>
-        <w:rPr>
-          <w:i/>
-          <w:lang w:val="it-IT"/>
-        </w:rPr>
-        <w:t xml:space="preserve"> computer chips </w:t>
-      </w:r>
-      <w:proofErr w:type="spellStart"/>
-      <w:r>
-        <w:rPr>
-          <w:i/>
-          <w:lang w:val="it-IT"/>
-        </w:rPr>
-        <w:t>increase</w:t>
-      </w:r>
-      <w:proofErr w:type="spellEnd"/>
-      <w:r>
-        <w:rPr>
-          <w:i/>
-          <w:lang w:val="it-IT"/>
-        </w:rPr>
-        <w:t xml:space="preserve">, new techniques must be </w:t>
-      </w:r>
-      <w:proofErr w:type="spellStart"/>
-      <w:r>
-        <w:rPr>
-          <w:i/>
-          <w:lang w:val="it-IT"/>
-        </w:rPr>
-        <w:t>developed</w:t>
-      </w:r>
-      <w:proofErr w:type="spellEnd"/>
-      <w:r>
-        <w:rPr>
-          <w:i/>
-          <w:lang w:val="it-IT"/>
-        </w:rPr>
-        <w:t xml:space="preserve"> to </w:t>
-      </w:r>
-      <w:proofErr w:type="spellStart"/>
-      <w:r>
-        <w:rPr>
-          <w:i/>
-          <w:lang w:val="it-IT"/>
-        </w:rPr>
-        <w:t>effectively</w:t>
-      </w:r>
-      <w:proofErr w:type="spellEnd"/>
-      <w:r>
-        <w:rPr>
-          <w:i/>
-          <w:lang w:val="it-IT"/>
-        </w:rPr>
-        <w:t xml:space="preserve"> design and create </w:t>
-      </w:r>
-      <w:proofErr w:type="spellStart"/>
-      <w:r>
-        <w:rPr>
-          <w:i/>
-          <w:lang w:val="it-IT"/>
-        </w:rPr>
-        <w:t>Very</w:t>
-      </w:r>
-      <w:proofErr w:type="spellEnd"/>
-      <w:r>
-        <w:rPr>
-          <w:i/>
-          <w:lang w:val="it-IT"/>
-        </w:rPr>
-        <w:t xml:space="preserve"> Large Scale Integration chips </w:t>
-      </w:r>
-      <w:proofErr w:type="spellStart"/>
-      <w:r>
-        <w:rPr>
-          <w:i/>
-          <w:lang w:val="it-IT"/>
-        </w:rPr>
-        <w:t>quickly</w:t>
-      </w:r>
-      <w:proofErr w:type="spellEnd"/>
-      <w:r>
-        <w:rPr>
-          <w:i/>
-          <w:lang w:val="it-IT"/>
-        </w:rPr>
-        <w:t xml:space="preserve">. </w:t>
-      </w:r>
-      <w:r>
-        <w:rPr>
-          <w:i/>
-          <w:lang w:val="de-DE"/>
-        </w:rPr>
-        <w:t xml:space="preserve">For this project, a new type of hardware compiler is created. This hardware compiler will read a C++ program, and physically design a suitable microprocessor intended for running that specific program. With this new and powerful compiler, it is possible to design anything from a small adder, to a microprocessor with millions of transistors. Designing new computer chips, such as the Pentium 4, can require dozens of engineers and months of time. </w:t>
-      </w:r>
-      <w:r>
-        <w:rPr>
-          <w:i/>
-          <w:lang w:val="it-IT"/>
-        </w:rPr>
-        <w:t xml:space="preserve">With the help of </w:t>
-      </w:r>
-      <w:proofErr w:type="spellStart"/>
-      <w:r>
-        <w:rPr>
-          <w:i/>
-          <w:lang w:val="it-IT"/>
-        </w:rPr>
-        <w:t>this</w:t>
-      </w:r>
-      <w:proofErr w:type="spellEnd"/>
-      <w:r>
-        <w:rPr>
-          <w:i/>
-          <w:lang w:val="it-IT"/>
-        </w:rPr>
-        <w:t xml:space="preserve"> </w:t>
-      </w:r>
-      <w:proofErr w:type="spellStart"/>
-      <w:r>
-        <w:rPr>
-          <w:i/>
-          <w:lang w:val="it-IT"/>
-        </w:rPr>
-        <w:t>compiler</w:t>
-      </w:r>
-      <w:proofErr w:type="spellEnd"/>
-      <w:r>
-        <w:rPr>
-          <w:i/>
-          <w:lang w:val="it-IT"/>
-        </w:rPr>
-        <w:t xml:space="preserve">, a single </w:t>
-      </w:r>
-      <w:proofErr w:type="spellStart"/>
-      <w:r>
-        <w:rPr>
-          <w:i/>
-          <w:lang w:val="it-IT"/>
-        </w:rPr>
-        <w:t>person</w:t>
-      </w:r>
-      <w:proofErr w:type="spellEnd"/>
-      <w:r>
-        <w:rPr>
-          <w:i/>
-          <w:lang w:val="it-IT"/>
-        </w:rPr>
-        <w:t xml:space="preserve"> </w:t>
-      </w:r>
-      <w:proofErr w:type="spellStart"/>
-      <w:r>
-        <w:rPr>
-          <w:i/>
-          <w:lang w:val="it-IT"/>
-        </w:rPr>
-        <w:t>could</w:t>
-      </w:r>
-      <w:proofErr w:type="spellEnd"/>
-      <w:r>
-        <w:rPr>
-          <w:i/>
-          <w:lang w:val="it-IT"/>
-        </w:rPr>
-        <w:t xml:space="preserve"> design </w:t>
-      </w:r>
-      <w:proofErr w:type="spellStart"/>
-      <w:r>
-        <w:rPr>
-          <w:i/>
-          <w:lang w:val="it-IT"/>
-        </w:rPr>
-        <w:t>such</w:t>
-      </w:r>
-      <w:proofErr w:type="spellEnd"/>
-      <w:r>
-        <w:rPr>
-          <w:i/>
-          <w:lang w:val="it-IT"/>
-        </w:rPr>
-        <w:t xml:space="preserve"> a large-scale </w:t>
-      </w:r>
-      <w:proofErr w:type="spellStart"/>
-      <w:r>
-        <w:rPr>
-          <w:i/>
-          <w:lang w:val="it-IT"/>
-        </w:rPr>
-        <w:t>microprocessor</w:t>
-      </w:r>
-      <w:proofErr w:type="spellEnd"/>
-      <w:r>
-        <w:rPr>
-          <w:i/>
-          <w:lang w:val="it-IT"/>
-        </w:rPr>
-        <w:t xml:space="preserve"> in just weeks.</w:t>
-      </w:r>
-    </w:p>
-    <w:p>
-      <w:pPr>
-        <w:ind w:left="720"/>
-        <w:rPr>
-          <w:i/>
-          <w:lang w:val="it-IT"/>
-        </w:rPr>
-      </w:pPr>
-    </w:p>
-    <w:p>
-      <w:pPr>
-        <w:pStyle w:val="Titolo2"/>
-      </w:pPr>
-      <w:bookmarkStart w:id="4" w:name="_Toc429059799"/>
-      <w:r>
-        <w:t>Scopo</w:t>
-      </w:r>
-      <w:bookmarkEnd w:id="4"/>
-    </w:p>
-    <w:p>
-      <w:pPr>
-        <w:rPr>
-          <w:lang w:val="it-IT"/>
-        </w:rPr>
-      </w:pPr>
-      <w:r>
-        <w:rPr>
-          <w:lang w:val="it-IT"/>
-        </w:rPr>
-        <w:t>Lo scopo del progetto (scopi didattici/scopi operativi)</w:t>
-      </w:r>
-      <w:r>
-        <w:rPr>
-          <w:lang w:val="it-IT"/>
-        </w:rPr>
-        <w:t>. Dovrebbe descrivere il mandato</w:t>
-      </w:r>
-      <w:r>
-        <w:rPr>
-          <w:lang w:val="it-IT"/>
-        </w:rPr>
-        <w:t>, ma non vanno ricopiate le informazioni del quaderno dei compiti</w:t>
-      </w:r>
-      <w:r>
-        <w:rPr>
-          <w:lang w:val="it-IT"/>
-        </w:rPr>
-        <w:t xml:space="preserve"> (che va invece allegato)</w:t>
-      </w:r>
-      <w:r>
-        <w:rPr>
-          <w:lang w:val="it-IT"/>
-        </w:rPr>
-        <w:t>.</w:t>
-      </w:r>
-    </w:p>
-    <w:p>
-      <w:pPr>
-        <w:pStyle w:val="Titolo2"/>
-        <w:numPr>
-          <w:ilvl w:val="0"/>
-          <w:numId w:val="0"/>
-        </w:numPr>
+    </w:p>
+    <w:p>
+      <w:pPr>
+        <w:pStyle w:val="Titolo1"/>
       </w:pPr>
       <w:r>
         <w:br w:type="page"/>
       </w:r>
-      <w:bookmarkStart w:id="5" w:name="_Toc429059800"/>
+      <w:bookmarkStart w:id="4" w:name="_Toc429059800"/>
       <w:r>
         <w:lastRenderedPageBreak/>
         <w:t>Analisi</w:t>
       </w:r>
+      <w:bookmarkEnd w:id="4"/>
+    </w:p>
+    <w:p>
+      <w:pPr>
+        <w:pStyle w:val="Titolo2"/>
+      </w:pPr>
+      <w:bookmarkStart w:id="5" w:name="_Toc429059801"/>
+      <w:r>
+        <w:t>Analisi del dominio</w:t>
+      </w:r>
       <w:bookmarkEnd w:id="5"/>
     </w:p>
     <w:p>
       <w:pPr>
-        <w:pStyle w:val="Titolo2"/>
-      </w:pPr>
-      <w:bookmarkStart w:id="6" w:name="_Toc429059801"/>
-      <w:r>
-        <w:t>Analisi del dominio</w:t>
-      </w:r>
+        <w:jc w:val="both"/>
+        <w:rPr>
+          <w:lang w:val="it-IT"/>
+        </w:rPr>
+      </w:pPr>
+      <w:r>
+        <w:rPr>
+          <w:lang w:val="it-IT"/>
+        </w:rPr>
+        <w:t xml:space="preserve">Bisogna trovare un metodo che permetta ai docenti di prenotare le ore di lezione durante le vacanze scolastiche. L’obiettivo di questo progetto è dunque quello di creare un applicativo web che permetta di fare ciò senza </w:t>
+      </w:r>
+      <w:r>
+        <w:rPr>
+          <w:lang w:val="it-IT"/>
+        </w:rPr>
+        <w:t xml:space="preserve">l’impiego di una persona esterna che gestisca il tutto oppure di un colloquio tra colleghi. Infatti bisognerà che ogni docente deve avere la capacità di entrare nel sito web e senza nessuna difficoltà potersi prenotare le proprie ore. Queste ore verranno prenotate in base ad un calendario condiviso sul quale verranno mostrate le ore già occupate da altri docenti e le altre disponibili. Ci sarà anche un gestore che avrà il potere di gestire quali giorni di vacanza si potrà lavorare </w:t>
+      </w:r>
+      <w:r>
+        <w:rPr>
+          <w:lang w:val="it-IT"/>
+        </w:rPr>
+        <w:t>e per quante ore. Ogni docente che vuole lavorare durante le vacanze avrà un numero di ore che dovrà eseguire durante l’arco di tutto l’anno e il gestore dovrà avere la capacità di visualizzare un resoconto (cioè quante ore di lavoro mancano per ognuno) in qualsiasi momento. Ogni docente che vorrà usufruire di questo servizio dovrà registrarsi al sito e il gestore dovrà avere la funzione che gli permetterà di accettare o rifiutare la richi</w:t>
+      </w:r>
+      <w:bookmarkStart w:id="6" w:name="_GoBack"/>
       <w:bookmarkEnd w:id="6"/>
-    </w:p>
-    <w:p>
-      <w:pPr>
-        <w:rPr>
-          <w:lang w:val="it-IT"/>
-        </w:rPr>
-      </w:pPr>
-      <w:r>
-        <w:rPr>
-          <w:lang w:val="it-IT"/>
-        </w:rPr>
-        <w:t>Questo capitolo dovrebbe descrivere il contesto in cui il prodotto verrà utilizzato, da questa analisi dovrebbero scaturire le risposte a quesiti quali ad esempio:</w:t>
-      </w:r>
-    </w:p>
-    <w:p>
-      <w:pPr>
-        <w:numPr>
-          <w:ilvl w:val="0"/>
-          <w:numId w:val="4"/>
-        </w:numPr>
-        <w:rPr>
-          <w:lang w:val="it-IT"/>
-        </w:rPr>
-      </w:pPr>
-      <w:r>
-        <w:rPr>
-          <w:lang w:val="it-IT"/>
-        </w:rPr>
-        <w:t xml:space="preserve">Background/Situazione iniziale  </w:t>
-      </w:r>
-    </w:p>
-    <w:p>
-      <w:pPr>
-        <w:numPr>
-          <w:ilvl w:val="0"/>
-          <w:numId w:val="4"/>
-        </w:numPr>
-        <w:rPr>
-          <w:lang w:val="it-IT"/>
-        </w:rPr>
-      </w:pPr>
-      <w:r>
-        <w:rPr>
-          <w:lang w:val="it-IT"/>
-        </w:rPr>
-        <w:t>Quale è e come è organizzato il contesto in cui il prodotto dovrà funzionare?</w:t>
-      </w:r>
-    </w:p>
-    <w:p>
-      <w:pPr>
-        <w:numPr>
-          <w:ilvl w:val="0"/>
-          <w:numId w:val="3"/>
-        </w:numPr>
-        <w:rPr>
-          <w:lang w:val="it-IT"/>
-        </w:rPr>
-      </w:pPr>
-      <w:r>
-        <w:rPr>
-          <w:lang w:val="it-IT"/>
-        </w:rPr>
-        <w:t>Come viene risolto attualmente il problema?</w:t>
-      </w:r>
-      <w:r>
-        <w:rPr>
-          <w:lang w:val="it-IT"/>
-        </w:rPr>
-        <w:t xml:space="preserve"> Esiste già un prodotto </w:t>
-      </w:r>
-      <w:r>
-        <w:rPr>
-          <w:lang w:val="it-IT"/>
-        </w:rPr>
-        <w:t>simile</w:t>
-      </w:r>
-      <w:r>
-        <w:rPr>
-          <w:lang w:val="it-IT"/>
-        </w:rPr>
-        <w:t>?</w:t>
-      </w:r>
-    </w:p>
-    <w:p>
-      <w:pPr>
-        <w:numPr>
-          <w:ilvl w:val="0"/>
-          <w:numId w:val="3"/>
-        </w:numPr>
-        <w:rPr>
-          <w:lang w:val="it-IT"/>
-        </w:rPr>
-      </w:pPr>
-      <w:r>
-        <w:rPr>
-          <w:lang w:val="it-IT"/>
-        </w:rPr>
-        <w:t>Chi sono gli utenti? Che bisogni hanno? Come e dove lavorano?</w:t>
-      </w:r>
-    </w:p>
-    <w:p>
-      <w:pPr>
-        <w:numPr>
-          <w:ilvl w:val="0"/>
-          <w:numId w:val="3"/>
-        </w:numPr>
-        <w:rPr>
-          <w:lang w:val="it-IT"/>
-        </w:rPr>
-      </w:pPr>
-      <w:r>
-        <w:rPr>
-          <w:lang w:val="it-IT"/>
-        </w:rPr>
-        <w:t>Che competenze/conoscenze/cultura posseggono gli utenti in relazione con il problema?</w:t>
-      </w:r>
-    </w:p>
-    <w:p>
-      <w:pPr>
-        <w:numPr>
-          <w:ilvl w:val="0"/>
-          <w:numId w:val="3"/>
-        </w:numPr>
-        <w:rPr>
-          <w:lang w:val="it-IT"/>
-        </w:rPr>
-      </w:pPr>
-      <w:r>
-        <w:rPr>
-          <w:lang w:val="it-IT"/>
-        </w:rPr>
-        <w:t>Esistono convenzioni/standard applicati nel dominio?</w:t>
-      </w:r>
-    </w:p>
-    <w:p>
-      <w:pPr>
-        <w:numPr>
-          <w:ilvl w:val="0"/>
-          <w:numId w:val="3"/>
-        </w:numPr>
-        <w:rPr>
-          <w:lang w:val="it-IT"/>
-        </w:rPr>
-      </w:pPr>
-      <w:r>
-        <w:rPr>
-          <w:lang w:val="it-IT"/>
-        </w:rPr>
-        <w:t>Che conoscenze teoriche bisogna avere/acquisire per poter operare efficacemente nel dominio?</w:t>
-      </w:r>
-    </w:p>
-    <w:p>
-      <w:pPr>
-        <w:numPr>
-          <w:ilvl w:val="0"/>
-          <w:numId w:val="3"/>
-        </w:numPr>
-        <w:rPr>
-          <w:lang w:val="it-IT"/>
-        </w:rPr>
-      </w:pPr>
-      <w:r>
-        <w:rPr>
-          <w:lang w:val="it-IT"/>
-        </w:rPr>
-        <w:t>…</w:t>
-      </w:r>
+      <w:r>
+        <w:rPr>
+          <w:lang w:val="it-IT"/>
+        </w:rPr>
+        <w:t>esta di registrazione. L’interfaccia della applicazione deve essere molto semplice e intuitiva, in poche parole deve essere comprensibile anche al meno esperto di informatica.</w:t>
+      </w:r>
+      <w:r>
+        <w:rPr>
+          <w:lang w:val="it-IT"/>
+        </w:rPr>
+        <w:t xml:space="preserve"> Al momento il committente non dispone di un mezzo su cui gestire questo problema e sul mercato non si trova niente che possa risolvere il problema.</w:t>
+      </w:r>
+    </w:p>
+    <w:p>
+      <w:pPr>
+        <w:jc w:val="both"/>
+        <w:rPr>
+          <w:lang w:val="it-IT"/>
+        </w:rPr>
+      </w:pPr>
+    </w:p>
+    <w:p>
+      <w:pPr>
+        <w:rPr>
+          <w:lang w:val="it-IT"/>
+        </w:rPr>
+      </w:pPr>
     </w:p>
     <w:p>
       <w:pPr>
@@ -4225,6 +3873,7 @@
         <w:rPr>
           <w:b/>
         </w:rPr>
+        <w:lastRenderedPageBreak/>
         <w:t>Spiegazione elementi tabella dei requisiti:</w:t>
       </w:r>
     </w:p>
@@ -4451,7 +4100,7 @@
           <w:insideH w:val="single" w:sz="4" w:space="0" w:color="auto"/>
           <w:insideV w:val="single" w:sz="4" w:space="0" w:color="auto"/>
         </w:tblBorders>
-        <w:tblLook w:val="00BF" w:firstRow="1" w:lastRow="0" w:firstColumn="1" w:lastColumn="0" w:noHBand="0" w:noVBand="0"/>
+        <w:tblLook w:val="00A0" w:firstRow="1" w:lastRow="0" w:firstColumn="1" w:lastColumn="0" w:noHBand="0" w:noVBand="0"/>
       </w:tblPr>
       <w:tblGrid>
         <w:gridCol w:w="9628"/>
@@ -4471,7 +4120,7 @@
             <w:r>
               <w:rPr>
                 <w:noProof/>
-                <w:lang w:val="it-IT"/>
+                <w:lang w:val="en-US" w:eastAsia="en-US"/>
               </w:rPr>
               <w:drawing>
                 <wp:inline distT="0" distB="0" distL="0" distR="0" wp14:anchorId="3FF94940" wp14:editId="3C9255CC">
@@ -4856,7 +4505,6 @@
           <w:lang w:val="it-IT"/>
         </w:rPr>
       </w:pPr>
-      <w:commentRangeStart w:id="17"/>
       <w:r>
         <w:rPr>
           <w:lang w:val="it-IT"/>
@@ -4893,13 +4541,6 @@
           <w:lang w:val="it-IT"/>
         </w:rPr>
         <w:t xml:space="preserve"> (DFD).</w:t>
-      </w:r>
-      <w:commentRangeEnd w:id="17"/>
-      <w:r>
-        <w:rPr>
-          <w:rStyle w:val="Rimandocommento"/>
-        </w:rPr>
-        <w:commentReference w:id="17"/>
       </w:r>
     </w:p>
     <w:p>
@@ -4938,13 +4579,68 @@
       <w:pPr>
         <w:pStyle w:val="Titolo2"/>
       </w:pPr>
-      <w:bookmarkStart w:id="18" w:name="_Toc429059810"/>
+      <w:bookmarkStart w:id="17" w:name="_Toc429059810"/>
       <w:r>
         <w:t>Design dei dati</w:t>
       </w:r>
       <w:r>
         <w:t xml:space="preserve"> e database</w:t>
       </w:r>
+      <w:bookmarkEnd w:id="17"/>
+    </w:p>
+    <w:p>
+      <w:pPr>
+        <w:rPr>
+          <w:lang w:val="it-IT"/>
+        </w:rPr>
+      </w:pPr>
+      <w:r>
+        <w:rPr>
+          <w:lang w:val="it-IT"/>
+        </w:rPr>
+        <w:t xml:space="preserve">Descrizione delle strutture di dati utilizzate dal programma in base agli attributi e le </w:t>
+      </w:r>
+      <w:r>
+        <w:rPr>
+          <w:lang w:val="it-IT"/>
+        </w:rPr>
+        <w:t>relazioni degli oggetti in uso.</w:t>
+      </w:r>
+    </w:p>
+    <w:p>
+      <w:pPr>
+        <w:rPr>
+          <w:lang w:val="it-IT"/>
+        </w:rPr>
+      </w:pPr>
+      <w:r>
+        <w:rPr>
+          <w:lang w:val="it-IT"/>
+        </w:rPr>
+        <w:t>Schema E-R, schema logico e descrizione.</w:t>
+      </w:r>
+    </w:p>
+    <w:p>
+      <w:pPr>
+        <w:rPr>
+          <w:lang w:val="it-IT"/>
+        </w:rPr>
+      </w:pPr>
+      <w:r>
+        <w:rPr>
+          <w:lang w:val="it-IT"/>
+        </w:rPr>
+        <w:t>Se il diagramma E-R viene modificato, sulla doc dovrà apparire l’ultima versione, mentre le vecchie saranno sui diari.</w:t>
+      </w:r>
+    </w:p>
+    <w:p>
+      <w:pPr>
+        <w:pStyle w:val="Titolo2"/>
+      </w:pPr>
+      <w:bookmarkStart w:id="18" w:name="_Toc429059811"/>
+      <w:r>
+        <w:t>Design delle interfacce</w:t>
+      </w:r>
       <w:bookmarkEnd w:id="18"/>
     </w:p>
     <w:p>
@@ -4957,93 +4653,38 @@
         <w:rPr>
           <w:lang w:val="it-IT"/>
         </w:rPr>
-        <w:t xml:space="preserve">Descrizione delle strutture di dati utilizzate dal programma in base agli attributi e le </w:t>
-      </w:r>
-      <w:r>
-        <w:rPr>
-          <w:lang w:val="it-IT"/>
-        </w:rPr>
-        <w:t>relazioni degli oggetti in uso.</w:t>
-      </w:r>
-    </w:p>
-    <w:p>
-      <w:pPr>
-        <w:rPr>
-          <w:lang w:val="it-IT"/>
-        </w:rPr>
-      </w:pPr>
-      <w:r>
-        <w:rPr>
-          <w:lang w:val="it-IT"/>
-        </w:rPr>
-        <w:t>Schema E-R, schema logico e descrizione.</w:t>
-      </w:r>
-    </w:p>
-    <w:p>
-      <w:pPr>
-        <w:rPr>
-          <w:lang w:val="it-IT"/>
-        </w:rPr>
-      </w:pPr>
-      <w:r>
-        <w:rPr>
-          <w:lang w:val="it-IT"/>
-        </w:rPr>
-        <w:t>Se il diagramma E-R viene modificato, sulla doc dovrà apparire l’ultima versione, mentre le vecchie saranno sui diari.</w:t>
+        <w:t>Descrizione delle interfacce interne ed esterne del sistema e dell’interfaccia utente. La progettazione delle interfacce è basata sulle informazioni rica</w:t>
+      </w:r>
+      <w:r>
+        <w:rPr>
+          <w:lang w:val="it-IT"/>
+        </w:rPr>
+        <w:t xml:space="preserve">vate durante la fase di analisi e realizzata tramite </w:t>
+      </w:r>
+      <w:proofErr w:type="spellStart"/>
+      <w:r>
+        <w:rPr>
+          <w:lang w:val="it-IT"/>
+        </w:rPr>
+        <w:t>mockups</w:t>
+      </w:r>
+      <w:proofErr w:type="spellEnd"/>
+      <w:r>
+        <w:rPr>
+          <w:lang w:val="it-IT"/>
+        </w:rPr>
+        <w:t>.</w:t>
       </w:r>
     </w:p>
     <w:p>
       <w:pPr>
         <w:pStyle w:val="Titolo2"/>
       </w:pPr>
-      <w:bookmarkStart w:id="19" w:name="_Toc429059811"/>
-      <w:r>
-        <w:t>Design delle interfacce</w:t>
+      <w:bookmarkStart w:id="19" w:name="_Toc429059812"/>
+      <w:r>
+        <w:t>Design procedurale</w:t>
       </w:r>
       <w:bookmarkEnd w:id="19"/>
-    </w:p>
-    <w:p>
-      <w:pPr>
-        <w:rPr>
-          <w:lang w:val="it-IT"/>
-        </w:rPr>
-      </w:pPr>
-      <w:r>
-        <w:rPr>
-          <w:lang w:val="it-IT"/>
-        </w:rPr>
-        <w:t>Descrizione delle interfacce interne ed esterne del sistema e dell’interfaccia utente. La progettazione delle interfacce è basata sulle informazioni rica</w:t>
-      </w:r>
-      <w:r>
-        <w:rPr>
-          <w:lang w:val="it-IT"/>
-        </w:rPr>
-        <w:t xml:space="preserve">vate durante la fase di analisi e realizzata tramite </w:t>
-      </w:r>
-      <w:proofErr w:type="spellStart"/>
-      <w:r>
-        <w:rPr>
-          <w:lang w:val="it-IT"/>
-        </w:rPr>
-        <w:t>mockups</w:t>
-      </w:r>
-      <w:proofErr w:type="spellEnd"/>
-      <w:r>
-        <w:rPr>
-          <w:lang w:val="it-IT"/>
-        </w:rPr>
-        <w:t>.</w:t>
-      </w:r>
-    </w:p>
-    <w:p>
-      <w:pPr>
-        <w:pStyle w:val="Titolo2"/>
-      </w:pPr>
-      <w:bookmarkStart w:id="20" w:name="_Toc429059812"/>
-      <w:r>
-        <w:t>Design procedurale</w:t>
-      </w:r>
-      <w:bookmarkEnd w:id="20"/>
     </w:p>
     <w:p>
       <w:pPr>
@@ -5209,20 +4850,11 @@
           <w:bottom w:val="single" w:sz="4" w:space="1" w:color="auto"/>
         </w:pBdr>
       </w:pPr>
-      <w:bookmarkStart w:id="21" w:name="_Toc429059813"/>
-      <w:commentRangeStart w:id="22"/>
+      <w:bookmarkStart w:id="20" w:name="_Toc429059813"/>
       <w:r>
         <w:t>Implementazione</w:t>
       </w:r>
-      <w:commentRangeEnd w:id="22"/>
-      <w:r>
-        <w:rPr>
-          <w:rStyle w:val="Rimandocommento"/>
-          <w:b w:val="0"/>
-        </w:rPr>
-        <w:commentReference w:id="22"/>
-      </w:r>
-      <w:bookmarkEnd w:id="21"/>
+      <w:bookmarkEnd w:id="20"/>
     </w:p>
     <w:p>
       <w:r>
@@ -5299,7 +4931,7 @@
           <w:lang w:val="it-IT"/>
         </w:rPr>
       </w:pPr>
-      <w:bookmarkStart w:id="23" w:name="_Toc429059814"/>
+      <w:bookmarkStart w:id="21" w:name="_Toc429059814"/>
       <w:r>
         <w:rPr>
           <w:lang w:val="it-IT"/>
@@ -5307,17 +4939,17 @@
         <w:lastRenderedPageBreak/>
         <w:t>Test</w:t>
       </w:r>
-      <w:bookmarkEnd w:id="23"/>
+      <w:bookmarkEnd w:id="21"/>
     </w:p>
     <w:p>
       <w:pPr>
         <w:pStyle w:val="Titolo2"/>
       </w:pPr>
-      <w:bookmarkStart w:id="24" w:name="_Toc429059815"/>
+      <w:bookmarkStart w:id="22" w:name="_Toc429059815"/>
       <w:r>
         <w:t>Protocollo di test</w:t>
       </w:r>
-      <w:bookmarkEnd w:id="24"/>
+      <w:bookmarkEnd w:id="22"/>
     </w:p>
     <w:p>
       <w:pPr>
@@ -6351,7 +5983,7 @@
     <w:p>
       <w:pPr>
         <w:rPr>
-          <w:lang w:val="de-DE"/>
+          <w:lang w:val="en-US"/>
         </w:rPr>
       </w:pPr>
     </w:p>
@@ -6359,10 +5991,131 @@
       <w:pPr>
         <w:pStyle w:val="Titolo2"/>
       </w:pPr>
-      <w:bookmarkStart w:id="25" w:name="_Toc429059816"/>
+      <w:bookmarkStart w:id="23" w:name="_Toc429059816"/>
       <w:r>
         <w:t>Risultati test</w:t>
       </w:r>
+      <w:bookmarkEnd w:id="23"/>
+    </w:p>
+    <w:p>
+      <w:pPr>
+        <w:rPr>
+          <w:lang w:val="it-IT"/>
+        </w:rPr>
+      </w:pPr>
+      <w:r>
+        <w:rPr>
+          <w:lang w:val="it-IT"/>
+        </w:rPr>
+        <w:t xml:space="preserve">Tabella riassuntiva </w:t>
+      </w:r>
+      <w:r>
+        <w:rPr>
+          <w:lang w:val="it-IT"/>
+        </w:rPr>
+        <w:t xml:space="preserve">in cui si inseriscono i test riusciti e non del prodotto finale. Se </w:t>
+      </w:r>
+      <w:r>
+        <w:rPr>
+          <w:lang w:val="it-IT"/>
+        </w:rPr>
+        <w:t>un</w:t>
+      </w:r>
+      <w:r>
+        <w:rPr>
+          <w:lang w:val="it-IT"/>
+        </w:rPr>
+        <w:t xml:space="preserve"> test non riesce e viene corretto l’errore, </w:t>
+      </w:r>
+      <w:r>
+        <w:rPr>
+          <w:lang w:val="it-IT"/>
+        </w:rPr>
+        <w:t>questo</w:t>
+      </w:r>
+      <w:r>
+        <w:rPr>
+          <w:lang w:val="it-IT"/>
+        </w:rPr>
+        <w:t xml:space="preserve"> </w:t>
+      </w:r>
+      <w:r>
+        <w:rPr>
+          <w:lang w:val="it-IT"/>
+        </w:rPr>
+        <w:t>dovrà risultare nel documento finale come</w:t>
+      </w:r>
+      <w:r>
+        <w:rPr>
+          <w:lang w:val="it-IT"/>
+        </w:rPr>
+        <w:t xml:space="preserve"> riuscito (la procedura della correzione appar</w:t>
+      </w:r>
+      <w:r>
+        <w:rPr>
+          <w:lang w:val="it-IT"/>
+        </w:rPr>
+        <w:t>irà nel diario), altrimenti dovrà essere descritto l’errore con eventuali ipotesi di correzione.</w:t>
+      </w:r>
+    </w:p>
+    <w:p>
+      <w:pPr>
+        <w:pStyle w:val="Titolo2"/>
+      </w:pPr>
+      <w:bookmarkStart w:id="24" w:name="_Toc429059817"/>
+      <w:r>
+        <w:t>Mancanze</w:t>
+      </w:r>
+      <w:r>
+        <w:t>/limitazioni conosciute</w:t>
+      </w:r>
+      <w:bookmarkEnd w:id="24"/>
+    </w:p>
+    <w:p>
+      <w:pPr>
+        <w:rPr>
+          <w:lang w:val="it-IT"/>
+        </w:rPr>
+      </w:pPr>
+      <w:r>
+        <w:rPr>
+          <w:lang w:val="it-IT"/>
+        </w:rPr>
+        <w:t>Descrizione con motivazione di e</w:t>
+      </w:r>
+      <w:r>
+        <w:rPr>
+          <w:lang w:val="it-IT"/>
+        </w:rPr>
+        <w:t>ventuali elementi mancanti o non completamente implementati</w:t>
+      </w:r>
+      <w:r>
+        <w:rPr>
+          <w:lang w:val="it-IT"/>
+        </w:rPr>
+        <w:t>, al di fuori dei test case.</w:t>
+      </w:r>
+      <w:r>
+        <w:rPr>
+          <w:lang w:val="it-IT"/>
+        </w:rPr>
+        <w:t xml:space="preserve"> Non devono essere riportati gli errori e i problemi riscontrati e poi risolti durante il progetto.</w:t>
+      </w:r>
+    </w:p>
+    <w:p>
+      <w:pPr>
+        <w:pStyle w:val="Titolo1"/>
+        <w:rPr>
+          <w:lang w:val="it-IT"/>
+        </w:rPr>
+      </w:pPr>
+      <w:bookmarkStart w:id="25" w:name="_Toc429059818"/>
+      <w:r>
+        <w:rPr>
+          <w:lang w:val="it-IT"/>
+        </w:rPr>
+        <w:t>Consuntivo</w:t>
+      </w:r>
       <w:bookmarkEnd w:id="25"/>
     </w:p>
     <w:p>
@@ -6375,31 +6128,124 @@
         <w:rPr>
           <w:lang w:val="it-IT"/>
         </w:rPr>
-        <w:t xml:space="preserve">Tabella riassuntiva </w:t>
-      </w:r>
-      <w:r>
-        <w:rPr>
-          <w:lang w:val="it-IT"/>
-        </w:rPr>
-        <w:t xml:space="preserve">in cui si inseriscono i test riusciti e non del prodotto finale. Se </w:t>
-      </w:r>
-      <w:r>
-        <w:rPr>
-          <w:lang w:val="it-IT"/>
-        </w:rPr>
-        <w:t>un</w:t>
-      </w:r>
-      <w:r>
-        <w:rPr>
-          <w:lang w:val="it-IT"/>
-        </w:rPr>
-        <w:t xml:space="preserve"> test non riesce e viene corretto l’errore, </w:t>
-      </w:r>
-      <w:r>
-        <w:rPr>
-          <w:lang w:val="it-IT"/>
-        </w:rPr>
-        <w:t>questo</w:t>
+        <w:t>Consuntivo</w:t>
+      </w:r>
+      <w:r>
+        <w:rPr>
+          <w:lang w:val="it-IT"/>
+        </w:rPr>
+        <w:t xml:space="preserve"> del</w:t>
+      </w:r>
+      <w:r>
+        <w:rPr>
+          <w:lang w:val="it-IT"/>
+        </w:rPr>
+        <w:t xml:space="preserve"> tempo di</w:t>
+      </w:r>
+      <w:r>
+        <w:rPr>
+          <w:lang w:val="it-IT"/>
+        </w:rPr>
+        <w:t xml:space="preserve"> lavoro effettivo e considerazioni riguardo le differen</w:t>
+      </w:r>
+      <w:r>
+        <w:rPr>
+          <w:lang w:val="it-IT"/>
+        </w:rPr>
+        <w:t>ze rispetto alla pianificazione (</w:t>
+      </w:r>
+      <w:proofErr w:type="spellStart"/>
+      <w:r>
+        <w:rPr>
+          <w:lang w:val="it-IT"/>
+        </w:rPr>
+        <w:t>cap</w:t>
+      </w:r>
+      <w:proofErr w:type="spellEnd"/>
+      <w:r>
+        <w:rPr>
+          <w:lang w:val="it-IT"/>
+        </w:rPr>
+        <w:t xml:space="preserve"> 1.7) (ad esempio </w:t>
+      </w:r>
+      <w:proofErr w:type="spellStart"/>
+      <w:r>
+        <w:rPr>
+          <w:lang w:val="it-IT"/>
+        </w:rPr>
+        <w:t>Gannt</w:t>
+      </w:r>
+      <w:proofErr w:type="spellEnd"/>
+      <w:r>
+        <w:rPr>
+          <w:lang w:val="it-IT"/>
+        </w:rPr>
+        <w:t xml:space="preserve"> consuntivo).</w:t>
+      </w:r>
+    </w:p>
+    <w:p>
+      <w:pPr>
+        <w:pStyle w:val="Titolo1"/>
+        <w:rPr>
+          <w:lang w:val="it-IT"/>
+        </w:rPr>
+      </w:pPr>
+      <w:bookmarkStart w:id="26" w:name="_Toc429059819"/>
+      <w:r>
+        <w:rPr>
+          <w:lang w:val="it-IT"/>
+        </w:rPr>
+        <w:t>Conclusioni</w:t>
+      </w:r>
+      <w:bookmarkEnd w:id="26"/>
+    </w:p>
+    <w:p>
+      <w:pPr>
+        <w:rPr>
+          <w:lang w:val="it-IT"/>
+        </w:rPr>
+      </w:pPr>
+      <w:r>
+        <w:rPr>
+          <w:lang w:val="it-IT"/>
+        </w:rPr>
+        <w:t>Quali sono le implicazioni della mia soluzione? Che impatto avrà?</w:t>
+      </w:r>
+      <w:r>
+        <w:rPr>
+          <w:lang w:val="it-IT"/>
+        </w:rPr>
+        <w:t xml:space="preserve"> Cambierà il mondo? È un successo importante? È </w:t>
+      </w:r>
+      <w:r>
+        <w:rPr>
+          <w:lang w:val="it-IT"/>
+        </w:rPr>
+        <w:t>solo un</w:t>
+      </w:r>
+      <w:r>
+        <w:rPr>
+          <w:lang w:val="it-IT"/>
+        </w:rPr>
+        <w:t>’</w:t>
+      </w:r>
+      <w:r>
+        <w:rPr>
+          <w:lang w:val="it-IT"/>
+        </w:rPr>
+        <w:t>aggiunta</w:t>
+      </w:r>
+      <w:r>
+        <w:rPr>
+          <w:lang w:val="it-IT"/>
+        </w:rPr>
+        <w:t xml:space="preserve"> marginale o</w:t>
+      </w:r>
+      <w:r>
+        <w:rPr>
+          <w:lang w:val="it-IT"/>
+        </w:rPr>
+        <w:t xml:space="preserve"> è semplicemente servita per scoprire che questo percorso è</w:t>
       </w:r>
       <w:r>
         <w:rPr>
@@ -6411,64 +6257,107 @@
         <w:rPr>
           <w:lang w:val="it-IT"/>
         </w:rPr>
-        <w:t>dovrà risultare nel documento finale come</w:t>
-      </w:r>
-      <w:r>
-        <w:rPr>
-          <w:lang w:val="it-IT"/>
-        </w:rPr>
-        <w:t xml:space="preserve"> riuscito (la procedura della correzione appar</w:t>
-      </w:r>
-      <w:r>
-        <w:rPr>
-          <w:lang w:val="it-IT"/>
-        </w:rPr>
-        <w:t>irà nel diario), altrimenti dovrà essere descritto l’errore con eventuali ipotesi di correzione.</w:t>
-      </w:r>
+        <w:lastRenderedPageBreak/>
+        <w:t>stato</w:t>
+      </w:r>
+      <w:r>
+        <w:rPr>
+          <w:lang w:val="it-IT"/>
+        </w:rPr>
+        <w:t xml:space="preserve"> una perdita di tempo? I ris</w:t>
+      </w:r>
+      <w:r>
+        <w:rPr>
+          <w:lang w:val="it-IT"/>
+        </w:rPr>
+        <w:t xml:space="preserve">ultati ottenuti sono generali, </w:t>
+      </w:r>
+      <w:r>
+        <w:rPr>
+          <w:lang w:val="it-IT"/>
+        </w:rPr>
+        <w:t>facilmente generalizzabili o sono specifici di un caso particolare?</w:t>
+      </w:r>
+      <w:r>
+        <w:rPr>
+          <w:lang w:val="it-IT"/>
+        </w:rPr>
+        <w:t xml:space="preserve"> </w:t>
+      </w:r>
+      <w:proofErr w:type="spellStart"/>
+      <w:r>
+        <w:rPr>
+          <w:lang w:val="it-IT"/>
+        </w:rPr>
+        <w:t>ecc</w:t>
+      </w:r>
+      <w:proofErr w:type="spellEnd"/>
     </w:p>
     <w:p>
       <w:pPr>
         <w:pStyle w:val="Titolo2"/>
       </w:pPr>
-      <w:bookmarkStart w:id="26" w:name="_Toc429059817"/>
-      <w:r>
-        <w:t>Mancanze</w:t>
-      </w:r>
-      <w:r>
-        <w:t>/limitazioni conosciute</w:t>
-      </w:r>
-      <w:bookmarkEnd w:id="26"/>
-    </w:p>
-    <w:p>
-      <w:pPr>
-        <w:rPr>
-          <w:lang w:val="it-IT"/>
-        </w:rPr>
-      </w:pPr>
-      <w:r>
-        <w:rPr>
-          <w:lang w:val="it-IT"/>
-        </w:rPr>
-        <w:t>Descrizione con motivazione di e</w:t>
-      </w:r>
-      <w:r>
-        <w:rPr>
-          <w:lang w:val="it-IT"/>
-        </w:rPr>
-        <w:t>ventuali elementi mancanti o non completamente implementati</w:t>
-      </w:r>
-      <w:r>
-        <w:rPr>
-          <w:lang w:val="it-IT"/>
-        </w:rPr>
-        <w:t>, al di fuori dei test case.</w:t>
-      </w:r>
-      <w:r>
-        <w:rPr>
-          <w:lang w:val="it-IT"/>
-        </w:rPr>
-        <w:t xml:space="preserve"> Non devono essere riportati gli errori e i problemi riscontrati e poi risolti durante il progetto.</w:t>
-      </w:r>
+      <w:bookmarkStart w:id="27" w:name="_Toc429059820"/>
+      <w:r>
+        <w:t>Sviluppi futuri</w:t>
+      </w:r>
+      <w:bookmarkEnd w:id="27"/>
+    </w:p>
+    <w:p>
+      <w:pPr>
+        <w:rPr>
+          <w:lang w:val="it-IT"/>
+        </w:rPr>
+      </w:pPr>
+      <w:r>
+        <w:rPr>
+          <w:lang w:val="it-IT"/>
+        </w:rPr>
+        <w:t xml:space="preserve">Migliorie o estensioni </w:t>
+      </w:r>
+      <w:r>
+        <w:rPr>
+          <w:lang w:val="it-IT"/>
+        </w:rPr>
+        <w:t xml:space="preserve">che possono essere sviluppate sul </w:t>
+      </w:r>
+      <w:r>
+        <w:rPr>
+          <w:lang w:val="it-IT"/>
+        </w:rPr>
+        <w:t>prodotto.</w:t>
+      </w:r>
+    </w:p>
+    <w:p>
+      <w:pPr>
+        <w:pStyle w:val="Titolo2"/>
+      </w:pPr>
+      <w:bookmarkStart w:id="28" w:name="_Toc429059821"/>
+      <w:r>
+        <w:t>Considerazioni personali</w:t>
+      </w:r>
+      <w:bookmarkEnd w:id="28"/>
+    </w:p>
+    <w:p>
+      <w:pPr>
+        <w:rPr>
+          <w:lang w:val="it-IT"/>
+        </w:rPr>
+      </w:pPr>
+      <w:r>
+        <w:rPr>
+          <w:lang w:val="it-IT"/>
+        </w:rPr>
+        <w:t xml:space="preserve">Cosa ho imparato in questo progetto? </w:t>
+      </w:r>
+      <w:proofErr w:type="spellStart"/>
+      <w:r>
+        <w:rPr>
+          <w:lang w:val="it-IT"/>
+        </w:rPr>
+        <w:t>ecc</w:t>
+      </w:r>
+      <w:proofErr w:type="spellEnd"/>
     </w:p>
     <w:p>
       <w:pPr>
@@ -6477,275 +6366,24 @@
           <w:lang w:val="it-IT"/>
         </w:rPr>
       </w:pPr>
-      <w:bookmarkStart w:id="27" w:name="_Toc429059818"/>
-      <w:r>
-        <w:rPr>
-          <w:lang w:val="it-IT"/>
-        </w:rPr>
-        <w:t>Consuntivo</w:t>
-      </w:r>
-      <w:bookmarkEnd w:id="27"/>
-    </w:p>
-    <w:p>
-      <w:pPr>
-        <w:rPr>
-          <w:lang w:val="it-IT"/>
-        </w:rPr>
-      </w:pPr>
-      <w:r>
-        <w:rPr>
-          <w:lang w:val="it-IT"/>
-        </w:rPr>
-        <w:t>Consuntivo</w:t>
-      </w:r>
-      <w:r>
-        <w:rPr>
-          <w:lang w:val="it-IT"/>
-        </w:rPr>
-        <w:t xml:space="preserve"> del</w:t>
-      </w:r>
-      <w:r>
-        <w:rPr>
-          <w:lang w:val="it-IT"/>
-        </w:rPr>
-        <w:t xml:space="preserve"> tempo di</w:t>
-      </w:r>
-      <w:r>
-        <w:rPr>
-          <w:lang w:val="it-IT"/>
-        </w:rPr>
-        <w:t xml:space="preserve"> lavoro effettivo e considerazioni riguardo le differen</w:t>
-      </w:r>
-      <w:r>
-        <w:rPr>
-          <w:lang w:val="it-IT"/>
-        </w:rPr>
-        <w:t>ze rispetto alla pianificazione (</w:t>
-      </w:r>
-      <w:proofErr w:type="spellStart"/>
-      <w:r>
-        <w:rPr>
-          <w:lang w:val="it-IT"/>
-        </w:rPr>
-        <w:t>cap</w:t>
-      </w:r>
-      <w:proofErr w:type="spellEnd"/>
-      <w:r>
-        <w:rPr>
-          <w:lang w:val="it-IT"/>
-        </w:rPr>
-        <w:t xml:space="preserve"> 1.7) (ad esempio </w:t>
-      </w:r>
-      <w:proofErr w:type="spellStart"/>
-      <w:r>
-        <w:rPr>
-          <w:lang w:val="it-IT"/>
-        </w:rPr>
-        <w:t>Gannt</w:t>
-      </w:r>
-      <w:proofErr w:type="spellEnd"/>
-      <w:r>
-        <w:rPr>
-          <w:lang w:val="it-IT"/>
-        </w:rPr>
-        <w:t xml:space="preserve"> consuntivo).</w:t>
-      </w:r>
-    </w:p>
-    <w:p>
-      <w:pPr>
-        <w:pStyle w:val="Titolo1"/>
-        <w:rPr>
-          <w:lang w:val="it-IT"/>
-        </w:rPr>
-      </w:pPr>
-      <w:bookmarkStart w:id="28" w:name="_Toc429059819"/>
-      <w:r>
-        <w:rPr>
-          <w:lang w:val="it-IT"/>
-        </w:rPr>
-        <w:lastRenderedPageBreak/>
-        <w:t>Conclusioni</w:t>
-      </w:r>
-      <w:bookmarkEnd w:id="28"/>
-    </w:p>
-    <w:p>
-      <w:pPr>
-        <w:rPr>
-          <w:lang w:val="it-IT"/>
-        </w:rPr>
-      </w:pPr>
-      <w:r>
-        <w:rPr>
-          <w:lang w:val="it-IT"/>
-        </w:rPr>
-        <w:t>Quali sono le implicazioni della mia soluzione? Che impatto avrà?</w:t>
-      </w:r>
-      <w:r>
-        <w:rPr>
-          <w:lang w:val="it-IT"/>
-        </w:rPr>
-        <w:t xml:space="preserve"> Cambierà il mondo? È un successo importante? È </w:t>
-      </w:r>
-      <w:r>
-        <w:rPr>
-          <w:lang w:val="it-IT"/>
-        </w:rPr>
-        <w:t>solo un</w:t>
-      </w:r>
-      <w:r>
-        <w:rPr>
-          <w:lang w:val="it-IT"/>
-        </w:rPr>
-        <w:t>’</w:t>
-      </w:r>
-      <w:r>
-        <w:rPr>
-          <w:lang w:val="it-IT"/>
-        </w:rPr>
-        <w:t>aggiunta</w:t>
-      </w:r>
-      <w:r>
-        <w:rPr>
-          <w:lang w:val="it-IT"/>
-        </w:rPr>
-        <w:t xml:space="preserve"> marginale o</w:t>
-      </w:r>
-      <w:r>
-        <w:rPr>
-          <w:lang w:val="it-IT"/>
-        </w:rPr>
-        <w:t xml:space="preserve"> è semplicemente servita per scoprire che questo percorso è</w:t>
-      </w:r>
-      <w:r>
-        <w:rPr>
-          <w:lang w:val="it-IT"/>
-        </w:rPr>
-        <w:t xml:space="preserve"> stato</w:t>
-      </w:r>
-      <w:r>
-        <w:rPr>
-          <w:lang w:val="it-IT"/>
-        </w:rPr>
-        <w:t xml:space="preserve"> una perdita di tempo? I ris</w:t>
-      </w:r>
-      <w:r>
-        <w:rPr>
-          <w:lang w:val="it-IT"/>
-        </w:rPr>
-        <w:t xml:space="preserve">ultati ottenuti sono generali, </w:t>
-      </w:r>
-      <w:r>
-        <w:rPr>
-          <w:lang w:val="it-IT"/>
-        </w:rPr>
-        <w:t>facilmente generalizzabili o sono specifici di un caso particolare?</w:t>
-      </w:r>
-      <w:r>
-        <w:rPr>
-          <w:lang w:val="it-IT"/>
-        </w:rPr>
-        <w:t xml:space="preserve"> </w:t>
-      </w:r>
-      <w:proofErr w:type="spellStart"/>
-      <w:r>
-        <w:rPr>
-          <w:lang w:val="it-IT"/>
-        </w:rPr>
-        <w:t>ecc</w:t>
-      </w:r>
-      <w:proofErr w:type="spellEnd"/>
+      <w:bookmarkStart w:id="29" w:name="_Toc429059822"/>
+      <w:r>
+        <w:rPr>
+          <w:lang w:val="it-IT"/>
+        </w:rPr>
+        <w:t>Bibliografia</w:t>
+      </w:r>
+      <w:bookmarkEnd w:id="29"/>
     </w:p>
     <w:p>
       <w:pPr>
         <w:pStyle w:val="Titolo2"/>
       </w:pPr>
-      <w:bookmarkStart w:id="29" w:name="_Toc429059820"/>
-      <w:r>
-        <w:t>Sviluppi futuri</w:t>
-      </w:r>
-      <w:bookmarkEnd w:id="29"/>
-    </w:p>
-    <w:p>
-      <w:pPr>
-        <w:rPr>
-          <w:lang w:val="it-IT"/>
-        </w:rPr>
-      </w:pPr>
-      <w:r>
-        <w:rPr>
-          <w:lang w:val="it-IT"/>
-        </w:rPr>
-        <w:t xml:space="preserve">Migliorie o estensioni </w:t>
-      </w:r>
-      <w:r>
-        <w:rPr>
-          <w:lang w:val="it-IT"/>
-        </w:rPr>
-        <w:t xml:space="preserve">che possono essere sviluppate sul </w:t>
-      </w:r>
-      <w:r>
-        <w:rPr>
-          <w:lang w:val="it-IT"/>
-        </w:rPr>
-        <w:t>prodotto.</w:t>
-      </w:r>
-    </w:p>
-    <w:p>
-      <w:pPr>
-        <w:pStyle w:val="Titolo2"/>
-      </w:pPr>
-      <w:bookmarkStart w:id="30" w:name="_Toc429059821"/>
-      <w:r>
-        <w:t>Considerazioni personali</w:t>
+      <w:bookmarkStart w:id="30" w:name="_Toc429059823"/>
+      <w:r>
+        <w:t>Bibliografia per articoli di riviste:</w:t>
       </w:r>
       <w:bookmarkEnd w:id="30"/>
-    </w:p>
-    <w:p>
-      <w:pPr>
-        <w:rPr>
-          <w:lang w:val="it-IT"/>
-        </w:rPr>
-      </w:pPr>
-      <w:r>
-        <w:rPr>
-          <w:lang w:val="it-IT"/>
-        </w:rPr>
-        <w:t xml:space="preserve">Cosa ho imparato in questo progetto? </w:t>
-      </w:r>
-      <w:proofErr w:type="spellStart"/>
-      <w:r>
-        <w:rPr>
-          <w:lang w:val="it-IT"/>
-        </w:rPr>
-        <w:t>ecc</w:t>
-      </w:r>
-      <w:proofErr w:type="spellEnd"/>
-    </w:p>
-    <w:p>
-      <w:pPr>
-        <w:pStyle w:val="Titolo1"/>
-        <w:rPr>
-          <w:lang w:val="it-IT"/>
-        </w:rPr>
-      </w:pPr>
-      <w:bookmarkStart w:id="31" w:name="_Toc429059822"/>
-      <w:r>
-        <w:rPr>
-          <w:lang w:val="it-IT"/>
-        </w:rPr>
-        <w:t>Bibliografia</w:t>
-      </w:r>
-      <w:bookmarkEnd w:id="31"/>
-    </w:p>
-    <w:p>
-      <w:pPr>
-        <w:pStyle w:val="Titolo2"/>
-      </w:pPr>
-      <w:bookmarkStart w:id="32" w:name="_Toc429059823"/>
-      <w:r>
-        <w:t>Bibliografia per articoli di riviste:</w:t>
-      </w:r>
-      <w:bookmarkEnd w:id="32"/>
     </w:p>
     <w:p>
       <w:pPr>
@@ -6848,11 +6486,11 @@
       <w:pPr>
         <w:pStyle w:val="Titolo2"/>
       </w:pPr>
-      <w:bookmarkStart w:id="33" w:name="_Toc429059824"/>
+      <w:bookmarkStart w:id="31" w:name="_Toc429059824"/>
       <w:r>
         <w:t>Bibliografia per libri</w:t>
       </w:r>
-      <w:bookmarkEnd w:id="33"/>
+      <w:bookmarkEnd w:id="31"/>
     </w:p>
     <w:p>
       <w:pPr>
@@ -6898,11 +6536,19 @@
           <w:lang w:val="it-IT"/>
         </w:rPr>
       </w:pPr>
-      <w:r>
-        <w:rPr>
-          <w:lang w:val="it-IT"/>
-        </w:rPr>
-        <w:t>ev. Numero di edizione,</w:t>
+      <w:proofErr w:type="spellStart"/>
+      <w:r>
+        <w:rPr>
+          <w:lang w:val="it-IT"/>
+        </w:rPr>
+        <w:t>ev</w:t>
+      </w:r>
+      <w:proofErr w:type="spellEnd"/>
+      <w:r>
+        <w:rPr>
+          <w:lang w:val="it-IT"/>
+        </w:rPr>
+        <w:t>. Numero di edizione,</w:t>
       </w:r>
     </w:p>
     <w:p>
@@ -6966,14 +6612,14 @@
       <w:pPr>
         <w:pStyle w:val="Titolo2"/>
       </w:pPr>
-      <w:bookmarkStart w:id="34" w:name="_Toc429059825"/>
+      <w:bookmarkStart w:id="32" w:name="_Toc429059825"/>
       <w:r>
         <w:t>Sit</w:t>
       </w:r>
       <w:r>
         <w:t>ografia</w:t>
       </w:r>
-      <w:bookmarkEnd w:id="34"/>
+      <w:bookmarkEnd w:id="32"/>
     </w:p>
     <w:p>
       <w:pPr>
@@ -7136,14 +6782,14 @@
           <w:lang w:val="it-IT"/>
         </w:rPr>
       </w:pPr>
-      <w:bookmarkStart w:id="35" w:name="_Toc429059826"/>
+      <w:bookmarkStart w:id="33" w:name="_Toc429059826"/>
       <w:r>
         <w:rPr>
           <w:lang w:val="it-IT"/>
         </w:rPr>
         <w:t>Allegati</w:t>
       </w:r>
-      <w:bookmarkEnd w:id="35"/>
+      <w:bookmarkEnd w:id="33"/>
     </w:p>
     <w:p>
       <w:pPr>
@@ -7325,10 +6971,10 @@
     </w:p>
     <w:p/>
     <w:sectPr>
-      <w:headerReference w:type="default" r:id="rId12"/>
-      <w:footerReference w:type="default" r:id="rId13"/>
-      <w:headerReference w:type="first" r:id="rId14"/>
-      <w:footerReference w:type="first" r:id="rId15"/>
+      <w:headerReference w:type="default" r:id="rId9"/>
+      <w:footerReference w:type="default" r:id="rId10"/>
+      <w:headerReference w:type="first" r:id="rId11"/>
+      <w:footerReference w:type="first" r:id="rId12"/>
       <w:pgSz w:w="11906" w:h="16838"/>
       <w:pgMar w:top="1985" w:right="1134" w:bottom="1418" w:left="1134" w:header="567" w:footer="567" w:gutter="0"/>
       <w:pgNumType w:start="1"/>
@@ -7337,57 +6983,6 @@
     </w:sectPr>
   </w:body>
 </w:document>
-</file>
-
-<file path=word/comments.xml><?xml version="1.0" encoding="utf-8"?>
-<w:comments xmlns:wpc="http://schemas.microsoft.com/office/word/2010/wordprocessingCanvas" xmlns:cx="http://schemas.microsoft.com/office/drawing/2014/chartex" xmlns:cx1="http://schemas.microsoft.com/office/drawing/2015/9/8/chartex" xmlns:cx2="http://schemas.microsoft.com/office/drawing/2015/10/21/chartex" xmlns:cx3="http://schemas.microsoft.com/office/drawing/2016/5/9/chartex" xmlns:cx4="http://schemas.microsoft.com/office/drawing/2016/5/10/chartex" xmlns:cx5="http://schemas.microsoft.com/office/drawing/2016/5/11/chartex" xmlns:cx6="http://schemas.microsoft.com/office/drawing/2016/5/12/chartex" xmlns:cx7="http://schemas.microsoft.com/office/drawing/2016/5/13/chartex" xmlns:cx8="http://schemas.microsoft.com/office/drawing/2016/5/14/chartex" xmlns:mc="http://schemas.openxmlformats.org/markup-compatibility/2006" xmlns:aink="http://schemas.microsoft.com/office/drawing/2016/ink" xmlns:am3d="http://schemas.microsoft.com/office/drawing/2017/model3d" xmlns:o="urn:schemas-microsoft-com:office:office" xmlns:r="http://schemas.openxmlformats.org/officeDocument/2006/relationships" xmlns:m="http://schemas.openxmlformats.org/officeDocument/2006/math" xmlns:v="urn:schemas-microsoft-com:vml" xmlns:wp14="http://schemas.microsoft.com/office/word/2010/wordprocessingDrawing" xmlns:wp="http://schemas.openxmlformats.org/drawingml/2006/wordprocessingDrawing" xmlns:w10="urn:schemas-microsoft-com:office:word" xmlns:w="http://schemas.openxmlformats.org/wordprocessingml/2006/main" xmlns:w14="http://schemas.microsoft.com/office/word/2010/wordml" xmlns:w15="http://schemas.microsoft.com/office/word/2012/wordml" xmlns:w16cid="http://schemas.microsoft.com/office/word/2016/wordml/cid" xmlns:w16se="http://schemas.microsoft.com/office/word/2015/wordml/symex" xmlns:wpg="http://schemas.microsoft.com/office/word/2010/wordprocessingGroup" xmlns:wpi="http://schemas.microsoft.com/office/word/2010/wordprocessingInk" xmlns:wne="http://schemas.microsoft.com/office/word/2006/wordml" xmlns:wps="http://schemas.microsoft.com/office/word/2010/wordprocessingShape" mc:Ignorable="w14 w15 w16se w16cid wp14">
-  <w:comment w:id="17" w:author="samt" w:date="2015-09-02T16:43:00Z" w:initials="s">
-    <w:p>
-      <w:pPr>
-        <w:pStyle w:val="Testocommento"/>
-      </w:pPr>
-      <w:r>
-        <w:rPr>
-          <w:rStyle w:val="Rimandocommento"/>
-        </w:rPr>
-        <w:annotationRef/>
-      </w:r>
-      <w:r>
-        <w:t>Conoscono DFD? In che materie viene trattato?</w:t>
-      </w:r>
-    </w:p>
-  </w:comment>
-  <w:comment w:id="22" w:author="samt" w:date="2015-03-06T13:14:00Z" w:initials="s">
-    <w:p>
-      <w:pPr>
-        <w:pStyle w:val="Testocommento"/>
-      </w:pPr>
-      <w:r>
-        <w:rPr>
-          <w:rStyle w:val="Rimandocommento"/>
-        </w:rPr>
-        <w:annotationRef/>
-      </w:r>
-      <w:r>
-        <w:t>Discutere cosa veramente viene messo in questo capitolo.</w:t>
-      </w:r>
-    </w:p>
-  </w:comment>
-</w:comments>
-</file>
-
-<file path=word/commentsExtended.xml><?xml version="1.0" encoding="utf-8"?>
-<w15:commentsEx xmlns:wpc="http://schemas.microsoft.com/office/word/2010/wordprocessingCanvas" xmlns:cx="http://schemas.microsoft.com/office/drawing/2014/chartex" xmlns:cx1="http://schemas.microsoft.com/office/drawing/2015/9/8/chartex" xmlns:cx2="http://schemas.microsoft.com/office/drawing/2015/10/21/chartex" xmlns:cx3="http://schemas.microsoft.com/office/drawing/2016/5/9/chartex" xmlns:cx4="http://schemas.microsoft.com/office/drawing/2016/5/10/chartex" xmlns:cx5="http://schemas.microsoft.com/office/drawing/2016/5/11/chartex" xmlns:cx6="http://schemas.microsoft.com/office/drawing/2016/5/12/chartex" xmlns:cx7="http://schemas.microsoft.com/office/drawing/2016/5/13/chartex" xmlns:cx8="http://schemas.microsoft.com/office/drawing/2016/5/14/chartex" xmlns:mc="http://schemas.openxmlformats.org/markup-compatibility/2006" xmlns:aink="http://schemas.microsoft.com/office/drawing/2016/ink" xmlns:am3d="http://schemas.microsoft.com/office/drawing/2017/model3d" xmlns:o="urn:schemas-microsoft-com:office:office" xmlns:r="http://schemas.openxmlformats.org/officeDocument/2006/relationships" xmlns:m="http://schemas.openxmlformats.org/officeDocument/2006/math" xmlns:v="urn:schemas-microsoft-com:vml" xmlns:wp14="http://schemas.microsoft.com/office/word/2010/wordprocessingDrawing" xmlns:wp="http://schemas.openxmlformats.org/drawingml/2006/wordprocessingDrawing" xmlns:w10="urn:schemas-microsoft-com:office:word" xmlns:w="http://schemas.openxmlformats.org/wordprocessingml/2006/main" xmlns:w14="http://schemas.microsoft.com/office/word/2010/wordml" xmlns:w15="http://schemas.microsoft.com/office/word/2012/wordml" xmlns:w16cid="http://schemas.microsoft.com/office/word/2016/wordml/cid" xmlns:w16se="http://schemas.microsoft.com/office/word/2015/wordml/symex" xmlns:wpg="http://schemas.microsoft.com/office/word/2010/wordprocessingGroup" xmlns:wpi="http://schemas.microsoft.com/office/word/2010/wordprocessingInk" xmlns:wne="http://schemas.microsoft.com/office/word/2006/wordml" xmlns:wps="http://schemas.microsoft.com/office/word/2010/wordprocessingShape" mc:Ignorable="w14 w15 w16se w16cid wp14">
-  <w15:commentEx w15:paraId="4D2E4034" w15:done="0"/>
-  <w15:commentEx w15:paraId="0261D6DF" w15:done="0"/>
-</w15:commentsEx>
-</file>
-
-<file path=word/commentsIds.xml><?xml version="1.0" encoding="utf-8"?>
-<w16cid:commentsIds xmlns:wpc="http://schemas.microsoft.com/office/word/2010/wordprocessingCanvas" xmlns:cx="http://schemas.microsoft.com/office/drawing/2014/chartex" xmlns:cx1="http://schemas.microsoft.com/office/drawing/2015/9/8/chartex" xmlns:cx2="http://schemas.microsoft.com/office/drawing/2015/10/21/chartex" xmlns:cx3="http://schemas.microsoft.com/office/drawing/2016/5/9/chartex" xmlns:cx4="http://schemas.microsoft.com/office/drawing/2016/5/10/chartex" xmlns:cx5="http://schemas.microsoft.com/office/drawing/2016/5/11/chartex" xmlns:cx6="http://schemas.microsoft.com/office/drawing/2016/5/12/chartex" xmlns:cx7="http://schemas.microsoft.com/office/drawing/2016/5/13/chartex" xmlns:cx8="http://schemas.microsoft.com/office/drawing/2016/5/14/chartex" xmlns:mc="http://schemas.openxmlformats.org/markup-compatibility/2006" xmlns:aink="http://schemas.microsoft.com/office/drawing/2016/ink" xmlns:am3d="http://schemas.microsoft.com/office/drawing/2017/model3d" xmlns:o="urn:schemas-microsoft-com:office:office" xmlns:r="http://schemas.openxmlformats.org/officeDocument/2006/relationships" xmlns:m="http://schemas.openxmlformats.org/officeDocument/2006/math" xmlns:v="urn:schemas-microsoft-com:vml" xmlns:wp14="http://schemas.microsoft.com/office/word/2010/wordprocessingDrawing" xmlns:wp="http://schemas.openxmlformats.org/drawingml/2006/wordprocessingDrawing" xmlns:w10="urn:schemas-microsoft-com:office:word" xmlns:w="http://schemas.openxmlformats.org/wordprocessingml/2006/main" xmlns:w14="http://schemas.microsoft.com/office/word/2010/wordml" xmlns:w15="http://schemas.microsoft.com/office/word/2012/wordml" xmlns:w16cid="http://schemas.microsoft.com/office/word/2016/wordml/cid" xmlns:w16se="http://schemas.microsoft.com/office/word/2015/wordml/symex" xmlns:wpg="http://schemas.microsoft.com/office/word/2010/wordprocessingGroup" xmlns:wpi="http://schemas.microsoft.com/office/word/2010/wordprocessingInk" xmlns:wne="http://schemas.microsoft.com/office/word/2006/wordml" xmlns:wps="http://schemas.microsoft.com/office/word/2010/wordprocessingShape" mc:Ignorable="w14 w15 w16se w16cid wp14">
-  <w16cid:commentId w16cid:paraId="4D2E4034" w16cid:durableId="1991A5AC"/>
-  <w16cid:commentId w16cid:paraId="0261D6DF" w16cid:durableId="18A426A5"/>
-</w16cid:commentsIds>
 </file>
 
 <file path=word/endnotes.xml><?xml version="1.0" encoding="utf-8"?>
@@ -7416,31 +7011,28 @@
       <w:pStyle w:val="Pidipagina"/>
     </w:pPr>
     <w:r>
-      <w:t>Pinco Pallino</w:t>
+      <w:t>Mattia Toscanelli</w:t>
     </w:r>
     <w:r>
       <w:tab/>
     </w:r>
+    <w:r>
+      <w:t>DocumentazioneGestioneVacanze.</w:t>
+    </w:r>
     <w:fldSimple w:instr=" FILENAME ">
       <w:r>
         <w:rPr>
           <w:noProof/>
         </w:rPr>
-        <w:t>7._Esempio</w:t>
-      </w:r>
-      <w:r>
-        <w:rPr>
-          <w:noProof/>
-        </w:rPr>
-        <w:t>Documentazione</w:t>
-      </w:r>
-      <w:r>
-        <w:rPr>
-          <w:noProof/>
-        </w:rPr>
-        <w:t>.doc</w:t>
+        <w:t>doc</w:t>
       </w:r>
     </w:fldSimple>
+    <w:r>
+      <w:rPr>
+        <w:noProof/>
+      </w:rPr>
+      <w:t>x</w:t>
+    </w:r>
     <w:r>
       <w:tab/>
       <w:t xml:space="preserve">Versione: </w:t>
@@ -7449,7 +7041,7 @@
       <w:t>0</w:t>
     </w:r>
     <w:r>
-      <w:t>2</w:t>
+      <w:t>6</w:t>
     </w:r>
     <w:r>
       <w:t>.0</w:t>
@@ -7464,7 +7056,7 @@
       <w:t>1</w:t>
     </w:r>
     <w:r>
-      <w:t>5</w:t>
+      <w:t>9</w:t>
     </w:r>
     <w:r>
       <w:t xml:space="preserve"> </w:t>
@@ -7478,11 +7070,11 @@
   <w:tbl>
     <w:tblPr>
       <w:tblW w:w="0" w:type="auto"/>
-      <w:tblLook w:val="00BF" w:firstRow="1" w:lastRow="0" w:firstColumn="1" w:lastColumn="0" w:noHBand="0" w:noVBand="0"/>
+      <w:tblLook w:val="00A0" w:firstRow="1" w:lastRow="0" w:firstColumn="1" w:lastColumn="0" w:noHBand="0" w:noVBand="0"/>
     </w:tblPr>
     <w:tblGrid>
-      <w:gridCol w:w="2433"/>
-      <w:gridCol w:w="7205"/>
+      <w:gridCol w:w="2435"/>
+      <w:gridCol w:w="7203"/>
     </w:tblGrid>
     <w:tr>
       <w:tc>
@@ -7521,7 +7113,7 @@
             <w:rPr>
               <w:lang w:val="it-IT"/>
             </w:rPr>
-            <w:t>Esempio di documentazione</w:t>
+            <w:t>Gestione Vacanze</w:t>
           </w:r>
         </w:p>
       </w:tc>
@@ -7563,7 +7155,7 @@
             <w:rPr>
               <w:lang w:val="it-IT"/>
             </w:rPr>
-            <w:t>Pinco Pallino</w:t>
+            <w:t>Mattia Toscanelli</w:t>
           </w:r>
         </w:p>
       </w:tc>
@@ -7605,7 +7197,7 @@
             <w:rPr>
               <w:lang w:val="it-IT"/>
             </w:rPr>
-            <w:t>Info X</w:t>
+            <w:t>SAM I4AC</w:t>
           </w:r>
         </w:p>
       </w:tc>
@@ -7647,7 +7239,7 @@
             <w:rPr>
               <w:lang w:val="it-IT"/>
             </w:rPr>
-            <w:t>2015/2016</w:t>
+            <w:t>2019/2020</w:t>
           </w:r>
         </w:p>
       </w:tc>
@@ -7689,7 +7281,7 @@
             <w:rPr>
               <w:lang w:val="it-IT"/>
             </w:rPr>
-            <w:t>Alfonzo Alberini</w:t>
+            <w:t>Massimo Sartori</w:t>
           </w:r>
         </w:p>
       </w:tc>
@@ -7785,6 +7377,7 @@
               <w:rFonts w:cs="Arial"/>
               <w:noProof/>
               <w:sz w:val="28"/>
+              <w:lang w:val="en-US" w:eastAsia="en-US"/>
             </w:rPr>
             <w:drawing>
               <wp:inline distT="0" distB="0" distL="0" distR="0" wp14:anchorId="597BF616" wp14:editId="138B22FF">
@@ -7931,7 +7524,7 @@
               <w:noProof/>
               <w:snapToGrid w:val="0"/>
             </w:rPr>
-            <w:t>2</w:t>
+            <w:t>3</w:t>
           </w:r>
           <w:r>
             <w:rPr>
@@ -7974,7 +7567,7 @@
               <w:noProof/>
               <w:snapToGrid w:val="0"/>
             </w:rPr>
-            <w:t>9</w:t>
+            <w:t>8</w:t>
           </w:r>
           <w:r>
             <w:rPr>
@@ -8049,7 +7642,7 @@
               <w:sz w:val="24"/>
               <w:szCs w:val="24"/>
             </w:rPr>
-            <w:t>Esempio di documentazione</w:t>
+            <w:t>Gestione Vacanze</w:t>
           </w:r>
         </w:p>
       </w:tc>
@@ -8151,6 +7744,7 @@
               <w:rFonts w:cs="Arial"/>
               <w:noProof/>
               <w:sz w:val="28"/>
+              <w:lang w:val="en-US" w:eastAsia="en-US"/>
             </w:rPr>
             <w:drawing>
               <wp:inline distT="0" distB="0" distL="0" distR="0" wp14:anchorId="039CA208" wp14:editId="2C8C764B">
@@ -10581,7 +10175,6 @@
     <w:lsdException w:name="HTML Sample" w:semiHidden="1" w:unhideWhenUsed="1"/>
     <w:lsdException w:name="HTML Typewriter" w:semiHidden="1" w:unhideWhenUsed="1"/>
     <w:lsdException w:name="HTML Variable" w:semiHidden="1" w:unhideWhenUsed="1"/>
-    <w:lsdException w:name="Normal Table" w:semiHidden="1" w:unhideWhenUsed="1"/>
     <w:lsdException w:name="annotation subject" w:semiHidden="1" w:unhideWhenUsed="1"/>
     <w:lsdException w:name="No List" w:semiHidden="1" w:unhideWhenUsed="1"/>
     <w:lsdException w:name="Outline List 1" w:semiHidden="1" w:unhideWhenUsed="1"/>
@@ -10624,11 +10217,8 @@
     <w:lsdException w:name="Table Contemporary" w:semiHidden="1" w:unhideWhenUsed="1"/>
     <w:lsdException w:name="Table Elegant" w:semiHidden="1" w:unhideWhenUsed="1"/>
     <w:lsdException w:name="Table Professional" w:semiHidden="1" w:unhideWhenUsed="1"/>
-    <w:lsdException w:name="Table Subtle 1" w:semiHidden="1" w:unhideWhenUsed="1"/>
     <w:lsdException w:name="Table Subtle 2" w:semiHidden="1" w:unhideWhenUsed="1"/>
     <w:lsdException w:name="Table Web 1" w:semiHidden="1" w:unhideWhenUsed="1"/>
-    <w:lsdException w:name="Table Web 2" w:semiHidden="1" w:unhideWhenUsed="1"/>
-    <w:lsdException w:name="Table Web 3" w:semiHidden="1" w:unhideWhenUsed="1"/>
     <w:lsdException w:name="Balloon Text" w:semiHidden="1" w:unhideWhenUsed="1"/>
     <w:lsdException w:name="Table Grid" w:uiPriority="59"/>
     <w:lsdException w:name="Table Theme" w:semiHidden="1" w:unhideWhenUsed="1"/>
@@ -11060,14 +10650,15 @@
   </w:style>
   <w:style w:type="character" w:default="1" w:styleId="Carpredefinitoparagrafo">
     <w:name w:val="Default Paragraph Font"/>
+    <w:uiPriority w:val="1"/>
     <w:semiHidden/>
+    <w:unhideWhenUsed/>
   </w:style>
   <w:style w:type="table" w:default="1" w:styleId="Tabellanormale">
     <w:name w:val="Normal Table"/>
+    <w:uiPriority w:val="99"/>
     <w:semiHidden/>
-    <w:rPr>
-      <w:lang w:bidi="ar-SA"/>
-    </w:rPr>
+    <w:unhideWhenUsed/>
     <w:tblPr>
       <w:tblInd w:w="0" w:type="dxa"/>
       <w:tblCellMar>
@@ -11080,7 +10671,9 @@
   </w:style>
   <w:style w:type="numbering" w:default="1" w:styleId="Nessunelenco">
     <w:name w:val="No List"/>
+    <w:uiPriority w:val="99"/>
     <w:semiHidden/>
+    <w:unhideWhenUsed/>
   </w:style>
   <w:style w:type="paragraph" w:styleId="Intestazione">
     <w:name w:val="header"/>
@@ -11695,7 +11288,7 @@
 </file>
 
 <file path=customXml/itemProps1.xml><?xml version="1.0" encoding="utf-8"?>
-<ds:datastoreItem xmlns:ds="http://schemas.openxmlformats.org/officeDocument/2006/customXml" ds:itemID="{94787D63-BA4D-42AB-A75D-E1EBD9097C80}">
+<ds:datastoreItem xmlns:ds="http://schemas.openxmlformats.org/officeDocument/2006/customXml" ds:itemID="{227858ED-8B60-4127-BE45-E0BD39C412B7}">
   <ds:schemaRefs>
     <ds:schemaRef ds:uri="http://schemas.openxmlformats.org/officeDocument/2006/bibliography"/>
   </ds:schemaRefs>

</xml_diff>